<commit_message>
Fix email address formatting
</commit_message>
<xml_diff>
--- a/proposal/boyer-sturcke-proposal.docx
+++ b/proposal/boyer-sturcke-proposal.docx
@@ -989,7 +989,7 @@
           </mc:Choice>
           <mc:Fallback>
             <w:pict>
-              <v:group w14:anchorId="5811BE4A" id="Group 19" o:spid="_x0000_s1026" style="position:absolute;margin-left:145.35pt;margin-top:4.95pt;width:223.5pt;height:8.95pt;z-index:251564544" coordorigin="3987,4292" coordsize="4470,179" o:gfxdata="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">
+              <v:group w14:anchorId="5090DA73" id="Group 19" o:spid="_x0000_s1026" style="position:absolute;margin-left:145.35pt;margin-top:4.95pt;width:223.5pt;height:8.95pt;z-index:251564544" coordorigin="3987,4292" coordsize="4470,179" o:gfxdata="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">
                 <o:lock v:ext="edit" aspectratio="t"/>
                 <v:rect id="AutoShape 18" o:spid="_x0000_s1027" style="position:absolute;left:3987;top:4292;width:4470;height:179;visibility:visible;mso-wrap-style:square;v-text-anchor:top" o:gfxdata="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" filled="f" stroked="f">
                   <o:lock v:ext="edit" aspectratio="t" text="t"/>
@@ -1066,8 +1066,6 @@
       <w:r>
         <w:t>pre-processed</w:t>
       </w:r>
-      <w:bookmarkStart w:id="0" w:name="_GoBack"/>
-      <w:bookmarkEnd w:id="0"/>
       <w:r>
         <w:t xml:space="preserve"> to bring it to a size small enough to be used by the browser in whole and run on a laptop with 16GB of memory. The initial version will target the current version of Chrome, but should work in all modern browsers.</w:t>
       </w:r>
@@ -1089,16 +1087,16 @@
         <mc:AlternateContent>
           <mc:Choice Requires="wps">
             <w:drawing>
-              <wp:anchor distT="0" distB="0" distL="114300" distR="114300" simplePos="0" relativeHeight="251659776" behindDoc="0" locked="0" layoutInCell="1" allowOverlap="1" wp14:anchorId="60AD5400" wp14:editId="1DDECCE1">
+              <wp:anchor distT="0" distB="0" distL="114300" distR="114300" simplePos="0" relativeHeight="251659776" behindDoc="0" locked="0" layoutInCell="1" allowOverlap="1" wp14:anchorId="60AD5400" wp14:editId="4855688E">
                 <wp:simplePos x="0" y="0"/>
                 <wp:positionH relativeFrom="column">
-                  <wp:posOffset>-60325</wp:posOffset>
+                  <wp:posOffset>50800</wp:posOffset>
                 </wp:positionH>
                 <wp:positionV relativeFrom="paragraph">
                   <wp:posOffset>438150</wp:posOffset>
                 </wp:positionV>
-                <wp:extent cx="3200400" cy="1412240"/>
-                <wp:effectExtent l="0" t="0" r="0" b="10160"/>
+                <wp:extent cx="3088640" cy="1412240"/>
+                <wp:effectExtent l="0" t="0" r="10160" b="10160"/>
                 <wp:wrapTopAndBottom/>
                 <wp:docPr id="3" name="Text Box 28"/>
                 <wp:cNvGraphicFramePr>
@@ -1113,7 +1111,7 @@
                       <wps:spPr bwMode="auto">
                         <a:xfrm>
                           <a:off x="0" y="0"/>
-                          <a:ext cx="3200400" cy="1412240"/>
+                          <a:ext cx="3088640" cy="1412240"/>
                         </a:xfrm>
                         <a:prstGeom prst="rect">
                           <a:avLst/>
@@ -1162,40 +1160,28 @@
                               <w:t>Kyle Boyer</w:t>
                             </w:r>
                             <w:r>
-                              <w:t xml:space="preserve"> is with </w:t>
+                              <w:t xml:space="preserve"> </w:t>
                             </w:r>
                             <w:r>
-                              <w:t>UMBC</w:t>
+                              <w:t>and Erik J. Sturcke are with University of Maryland, Baltimore County</w:t>
                             </w:r>
                             <w:r>
-                              <w:t>. E-m</w:t>
+                              <w:t>, e-mail: {</w:t>
                             </w:r>
                             <w:r>
-                              <w:t xml:space="preserve">ail: </w:t>
+                              <w:t>kyleboy</w:t>
+                            </w:r>
+                            <w:proofErr w:type="gramStart"/>
+                            <w:r>
+                              <w:t>1</w:t>
                             </w:r>
                             <w:r>
-                              <w:t>kyleboy1@umbc.edu</w:t>
+                              <w:t>,sturcke1}</w:t>
                             </w:r>
                             <w:r>
-                              <w:t>.</w:t>
+                              <w:t>@umbc.edu</w:t>
                             </w:r>
-                          </w:p>
-                          <w:p>
-                            <w:pPr>
-                              <w:pStyle w:val="AuthorAffiliation"/>
-                            </w:pPr>
-                            <w:r>
-                              <w:t>Erik J. Sturcke is with UMBC</w:t>
-                            </w:r>
-                            <w:r>
-                              <w:t>. E-m</w:t>
-                            </w:r>
-                            <w:r>
-                              <w:t xml:space="preserve">ail: </w:t>
-                            </w:r>
-                            <w:r>
-                              <w:t>sturcke1@umbc.edu</w:t>
-                            </w:r>
+                            <w:proofErr w:type="gramEnd"/>
                             <w:r>
                               <w:t>.</w:t>
                             </w:r>
@@ -1223,7 +1209,7 @@
                 <v:stroke joinstyle="miter"/>
                 <v:path gradientshapeok="t" o:connecttype="rect"/>
               </v:shapetype>
-              <v:shape id="Text Box 28" o:spid="_x0000_s1026" type="#_x0000_t202" style="position:absolute;left:0;text-align:left;margin-left:-4.75pt;margin-top:34.5pt;width:252pt;height:111.2pt;z-index:251659776;visibility:visible;mso-wrap-style:square;mso-width-percent:0;mso-height-percent:0;mso-wrap-distance-left:9pt;mso-wrap-distance-top:0;mso-wrap-distance-right:9pt;mso-wrap-distance-bottom:0;mso-position-horizontal:absolute;mso-position-horizontal-relative:text;mso-position-vertical:absolute;mso-position-vertical-relative:text;mso-width-percent:0;mso-height-percent:0;mso-width-relative:page;mso-height-relative:page;v-text-anchor:top" o:gfxdata="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" filled="f" stroked="f">
+              <v:shape id="Text Box 28" o:spid="_x0000_s1026" type="#_x0000_t202" style="position:absolute;left:0;text-align:left;margin-left:4pt;margin-top:34.5pt;width:243.2pt;height:111.2pt;z-index:251659776;visibility:visible;mso-wrap-style:square;mso-width-percent:0;mso-height-percent:0;mso-wrap-distance-left:9pt;mso-wrap-distance-top:0;mso-wrap-distance-right:9pt;mso-wrap-distance-bottom:0;mso-position-horizontal:absolute;mso-position-horizontal-relative:text;mso-position-vertical:absolute;mso-position-vertical-relative:text;mso-width-percent:0;mso-height-percent:0;mso-width-relative:page;mso-height-relative:page;v-text-anchor:top" o:gfxdata="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" filled="f" stroked="f">
                 <v:textbox inset="0,0,0,0">
                   <w:txbxContent>
                     <w:p>
@@ -1244,40 +1230,28 @@
                         <w:t>Kyle Boyer</w:t>
                       </w:r>
                       <w:r>
-                        <w:t xml:space="preserve"> is with </w:t>
+                        <w:t xml:space="preserve"> </w:t>
                       </w:r>
                       <w:r>
-                        <w:t>UMBC</w:t>
+                        <w:t>and Erik J. Sturcke are with University of Maryland, Baltimore County</w:t>
                       </w:r>
                       <w:r>
-                        <w:t>. E-m</w:t>
+                        <w:t>, e-mail: {</w:t>
                       </w:r>
                       <w:r>
-                        <w:t xml:space="preserve">ail: </w:t>
+                        <w:t>kyleboy</w:t>
+                      </w:r>
+                      <w:proofErr w:type="gramStart"/>
+                      <w:r>
+                        <w:t>1</w:t>
                       </w:r>
                       <w:r>
-                        <w:t>kyleboy1@umbc.edu</w:t>
+                        <w:t>,sturcke1}</w:t>
                       </w:r>
                       <w:r>
-                        <w:t>.</w:t>
+                        <w:t>@umbc.edu</w:t>
                       </w:r>
-                    </w:p>
-                    <w:p>
-                      <w:pPr>
-                        <w:pStyle w:val="AuthorAffiliation"/>
-                      </w:pPr>
-                      <w:r>
-                        <w:t>Erik J. Sturcke is with UMBC</w:t>
-                      </w:r>
-                      <w:r>
-                        <w:t>. E-m</w:t>
-                      </w:r>
-                      <w:r>
-                        <w:t xml:space="preserve">ail: </w:t>
-                      </w:r>
-                      <w:r>
-                        <w:t>sturcke1@umbc.edu</w:t>
-                      </w:r>
+                      <w:proofErr w:type="gramEnd"/>
                       <w:r>
                         <w:t>.</w:t>
                       </w:r>
@@ -1367,7 +1341,7 @@
           </mc:Choice>
           <mc:Fallback>
             <w:pict>
-              <v:line w14:anchorId="1AA21753" id="Line 29" o:spid="_x0000_s1026" style="position:absolute;z-index:251751936;visibility:visible;mso-wrap-style:square;mso-width-percent:0;mso-height-percent:0;mso-wrap-distance-left:9pt;mso-wrap-distance-top:0;mso-wrap-distance-right:9pt;mso-wrap-distance-bottom:0;mso-position-horizontal:absolute;mso-position-horizontal-relative:text;mso-position-vertical:absolute;mso-position-vertical-relative:text;mso-width-percent:0;mso-height-percent:0;mso-width-relative:page;mso-height-relative:page" from="67.55pt,44.3pt" to="175.55pt,44.3pt" o:gfxdata="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">
+              <v:line w14:anchorId="5F7603F0" id="Line 29" o:spid="_x0000_s1026" style="position:absolute;z-index:251751936;visibility:visible;mso-wrap-style:square;mso-width-percent:0;mso-height-percent:0;mso-wrap-distance-left:9pt;mso-wrap-distance-top:0;mso-wrap-distance-right:9pt;mso-wrap-distance-bottom:0;mso-position-horizontal:absolute;mso-position-horizontal-relative:text;mso-position-vertical:absolute;mso-position-vertical-relative:text;mso-width-percent:0;mso-height-percent:0;mso-width-relative:page;mso-height-relative:page" from="67.55pt,44.3pt" to="175.55pt,44.3pt" o:gfxdata="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">
                 <w10:wrap type="tight"/>
               </v:line>
             </w:pict>
@@ -1391,6 +1365,8 @@
       <w:r>
         <w:t xml:space="preserve">. To keep this project within the scope of a half semester </w:t>
       </w:r>
+      <w:bookmarkStart w:id="0" w:name="_GoBack"/>
+      <w:bookmarkEnd w:id="0"/>
       <w:r>
         <w:lastRenderedPageBreak/>
         <w:t>project, we will present our visualization to 1–2 people familiar with network security and see if they are able to detect the data exfiltration. This will be an informal evaluation with no metrics.</w:t>

</xml_diff>